<commit_message>
HW2 use case descriptions
</commit_message>
<xml_diff>
--- a/HW2 use case descriptions.docx
+++ b/HW2 use case descriptions.docx
@@ -134,6 +134,22 @@
           <w:p>
             <w:pPr>
               <w:jc w:val="left"/>
+              <w:rPr>
+                <w:rFonts w:hint="eastAsia"/>
+              </w:rPr>
+            </w:pPr>
+          </w:p>
+        </w:tc>
+        <w:tc>
+          <w:tcPr>
+            <w:tcW w:w="4508" w:type="dxa"/>
+          </w:tcPr>
+          <w:p>
+            <w:pPr>
+              <w:jc w:val="left"/>
+              <w:rPr>
+                <w:rFonts w:hint="eastAsia"/>
+              </w:rPr>
             </w:pPr>
             <w:r>
               <w:rPr>
@@ -148,23 +164,58 @@
               <w:rPr>
                 <w:rFonts w:hint="eastAsia"/>
               </w:rPr>
-              <w:t>액터가 회원 가입을 한다.</w:t>
-            </w:r>
-          </w:p>
-        </w:tc>
-        <w:tc>
-          <w:tcPr>
-            <w:tcW w:w="4508" w:type="dxa"/>
-          </w:tcPr>
-          <w:p>
-            <w:pPr>
-              <w:jc w:val="left"/>
-            </w:pPr>
-            <w:r>
-              <w:rPr>
-                <w:rFonts w:hint="eastAsia"/>
-              </w:rPr>
+              <w:t xml:space="preserve">회원 가입 인터페이스를 </w:t>
+            </w:r>
+            <w:r>
+              <w:rPr>
+                <w:rFonts w:hint="eastAsia"/>
+              </w:rPr>
+              <w:t>출력한다.</w:t>
+            </w:r>
+          </w:p>
+        </w:tc>
+      </w:tr>
+      <w:tr>
+        <w:tc>
+          <w:tcPr>
+            <w:tcW w:w="4508" w:type="dxa"/>
+          </w:tcPr>
+          <w:p>
+            <w:pPr>
+              <w:jc w:val="left"/>
+            </w:pPr>
+            <w:r>
               <w:t>2</w:t>
+            </w:r>
+            <w:r>
+              <w:t>.</w:t>
+            </w:r>
+            <w:proofErr w:type="spellStart"/>
+            <w:r>
+              <w:rPr>
+                <w:rFonts w:hint="eastAsia"/>
+              </w:rPr>
+              <w:t>액터가</w:t>
+            </w:r>
+            <w:proofErr w:type="spellEnd"/>
+            <w:r>
+              <w:rPr>
+                <w:rFonts w:hint="eastAsia"/>
+              </w:rPr>
+              <w:t xml:space="preserve"> 회원 가입을 한다.</w:t>
+            </w:r>
+          </w:p>
+        </w:tc>
+        <w:tc>
+          <w:tcPr>
+            <w:tcW w:w="4508" w:type="dxa"/>
+          </w:tcPr>
+          <w:p>
+            <w:pPr>
+              <w:jc w:val="left"/>
+            </w:pPr>
+            <w:r>
+              <w:t>3</w:t>
             </w:r>
             <w:r>
               <w:t>.</w:t>
@@ -179,13 +230,7 @@
         </w:tc>
       </w:tr>
     </w:tbl>
-    <w:p>
-      <w:pPr>
-        <w:rPr>
-          <w:rFonts w:hint="eastAsia"/>
-        </w:rPr>
-      </w:pPr>
-    </w:p>
+    <w:p/>
     <w:tbl>
       <w:tblPr>
         <w:tblStyle w:val="a3"/>
@@ -304,11 +349,19 @@
             <w:r>
               <w:t>.</w:t>
             </w:r>
-            <w:r>
-              <w:rPr>
-                <w:rFonts w:hint="eastAsia"/>
-              </w:rPr>
-              <w:t>액터가 회원 탈퇴를 실행한다.</w:t>
+            <w:proofErr w:type="spellStart"/>
+            <w:r>
+              <w:rPr>
+                <w:rFonts w:hint="eastAsia"/>
+              </w:rPr>
+              <w:t>액터가</w:t>
+            </w:r>
+            <w:proofErr w:type="spellEnd"/>
+            <w:r>
+              <w:rPr>
+                <w:rFonts w:hint="eastAsia"/>
+              </w:rPr>
+              <w:t xml:space="preserve"> 회원 탈퇴를 실행한다.</w:t>
             </w:r>
           </w:p>
         </w:tc>
@@ -333,11 +386,21 @@
               <w:rPr>
                 <w:rFonts w:hint="eastAsia"/>
               </w:rPr>
-              <w:t>회원 탈퇴</w:t>
+              <w:t xml:space="preserve">회원 </w:t>
+            </w:r>
+            <w:proofErr w:type="spellStart"/>
+            <w:proofErr w:type="gramStart"/>
+            <w:r>
+              <w:rPr>
+                <w:rFonts w:hint="eastAsia"/>
+              </w:rPr>
+              <w:t>탈퇴</w:t>
             </w:r>
             <w:r>
               <w:t>하는게</w:t>
             </w:r>
+            <w:proofErr w:type="spellEnd"/>
+            <w:proofErr w:type="gramEnd"/>
             <w:r>
               <w:rPr>
                 <w:rFonts w:hint="eastAsia"/>
@@ -516,6 +579,22 @@
           <w:p>
             <w:pPr>
               <w:jc w:val="left"/>
+              <w:rPr>
+                <w:rFonts w:hint="eastAsia"/>
+              </w:rPr>
+            </w:pPr>
+          </w:p>
+        </w:tc>
+        <w:tc>
+          <w:tcPr>
+            <w:tcW w:w="4508" w:type="dxa"/>
+          </w:tcPr>
+          <w:p>
+            <w:pPr>
+              <w:jc w:val="left"/>
+              <w:rPr>
+                <w:rFonts w:hint="eastAsia"/>
+              </w:rPr>
             </w:pPr>
             <w:r>
               <w:rPr>
@@ -530,50 +609,7 @@
               <w:rPr>
                 <w:rFonts w:hint="eastAsia"/>
               </w:rPr>
-              <w:t xml:space="preserve">액터가 </w:t>
-            </w:r>
-            <w:r>
-              <w:t>ID</w:t>
-            </w:r>
-            <w:r>
-              <w:rPr>
-                <w:rFonts w:hint="eastAsia"/>
-              </w:rPr>
-              <w:t xml:space="preserve">와 </w:t>
-            </w:r>
-            <w:r>
-              <w:t>Password</w:t>
-            </w:r>
-            <w:r>
-              <w:rPr>
-                <w:rFonts w:hint="eastAsia"/>
-              </w:rPr>
-              <w:t>를 입력한다.</w:t>
-            </w:r>
-          </w:p>
-        </w:tc>
-        <w:tc>
-          <w:tcPr>
-            <w:tcW w:w="4508" w:type="dxa"/>
-          </w:tcPr>
-          <w:p>
-            <w:pPr>
-              <w:jc w:val="left"/>
-            </w:pPr>
-            <w:r>
-              <w:rPr>
-                <w:rFonts w:hint="eastAsia"/>
-              </w:rPr>
-              <w:t>2</w:t>
-            </w:r>
-            <w:r>
-              <w:t>.</w:t>
-            </w:r>
-            <w:r>
-              <w:rPr>
-                <w:rFonts w:hint="eastAsia"/>
-              </w:rPr>
-              <w:t>로그인 성공 메시지를 보낸다.</w:t>
+              <w:t>로그인 인터페이스를 출력한다.</w:t>
             </w:r>
           </w:p>
         </w:tc>
@@ -581,6 +617,78 @@
       <w:tr>
         <w:tc>
           <w:tcPr>
+            <w:tcW w:w="4508" w:type="dxa"/>
+          </w:tcPr>
+          <w:p>
+            <w:pPr>
+              <w:jc w:val="left"/>
+            </w:pPr>
+            <w:r>
+              <w:t>2</w:t>
+            </w:r>
+            <w:r>
+              <w:t>.</w:t>
+            </w:r>
+            <w:proofErr w:type="spellStart"/>
+            <w:r>
+              <w:rPr>
+                <w:rFonts w:hint="eastAsia"/>
+              </w:rPr>
+              <w:t>액터가</w:t>
+            </w:r>
+            <w:proofErr w:type="spellEnd"/>
+            <w:r>
+              <w:rPr>
+                <w:rFonts w:hint="eastAsia"/>
+              </w:rPr>
+              <w:t xml:space="preserve"> </w:t>
+            </w:r>
+            <w:r>
+              <w:t>ID</w:t>
+            </w:r>
+            <w:r>
+              <w:rPr>
+                <w:rFonts w:hint="eastAsia"/>
+              </w:rPr>
+              <w:t xml:space="preserve">와 </w:t>
+            </w:r>
+            <w:r>
+              <w:t>Password</w:t>
+            </w:r>
+            <w:r>
+              <w:rPr>
+                <w:rFonts w:hint="eastAsia"/>
+              </w:rPr>
+              <w:t>를 입력한다.</w:t>
+            </w:r>
+          </w:p>
+        </w:tc>
+        <w:tc>
+          <w:tcPr>
+            <w:tcW w:w="4508" w:type="dxa"/>
+          </w:tcPr>
+          <w:p>
+            <w:pPr>
+              <w:jc w:val="left"/>
+            </w:pPr>
+            <w:r>
+              <w:t>3</w:t>
+            </w:r>
+            <w:r>
+              <w:t>.</w:t>
+            </w:r>
+            <w:r>
+              <w:rPr>
+                <w:rFonts w:hint="eastAsia"/>
+              </w:rPr>
+              <w:t>로그인 성공 메시지를 보낸다.</w:t>
+            </w:r>
+          </w:p>
+        </w:tc>
+      </w:tr>
+      <w:tr>
+        <w:tc>
+          <w:tcPr>
             <w:tcW w:w="9016" w:type="dxa"/>
             <w:gridSpan w:val="2"/>
           </w:tcPr>
@@ -611,9 +719,6 @@
           <w:p>
             <w:pPr>
               <w:jc w:val="left"/>
-              <w:rPr>
-                <w:rFonts w:hint="eastAsia"/>
-              </w:rPr>
             </w:pPr>
             <w:r>
               <w:rPr>
@@ -641,13 +746,7 @@
               <w:rPr>
                 <w:rFonts w:hint="eastAsia"/>
               </w:rPr>
-              <w:t>로그인 실패 메</w:t>
-            </w:r>
-            <w:r>
-              <w:rPr>
-                <w:rFonts w:hint="eastAsia"/>
-              </w:rPr>
-              <w:t>시지를 출력한다.</w:t>
+              <w:t>로그인 실패 메시지를 출력한다.</w:t>
             </w:r>
           </w:p>
         </w:tc>
@@ -773,11 +872,19 @@
             <w:r>
               <w:t>.</w:t>
             </w:r>
-            <w:r>
-              <w:rPr>
-                <w:rFonts w:hint="eastAsia"/>
-              </w:rPr>
-              <w:t>액터가 로그아웃을 실행한다.</w:t>
+            <w:proofErr w:type="spellStart"/>
+            <w:r>
+              <w:rPr>
+                <w:rFonts w:hint="eastAsia"/>
+              </w:rPr>
+              <w:t>액터가</w:t>
+            </w:r>
+            <w:proofErr w:type="spellEnd"/>
+            <w:r>
+              <w:rPr>
+                <w:rFonts w:hint="eastAsia"/>
+              </w:rPr>
+              <w:t xml:space="preserve"> 로그아웃을 실행한다.</w:t>
             </w:r>
           </w:p>
         </w:tc>
@@ -803,19 +910,7 @@
               <w:rPr>
                 <w:rFonts w:hint="eastAsia"/>
               </w:rPr>
-              <w:t xml:space="preserve">로그아웃 </w:t>
-            </w:r>
-            <w:r>
-              <w:rPr>
-                <w:rFonts w:hint="eastAsia"/>
-              </w:rPr>
-              <w:t>성공</w:t>
-            </w:r>
-            <w:r>
-              <w:rPr>
-                <w:rFonts w:hint="eastAsia"/>
-              </w:rPr>
-              <w:t xml:space="preserve"> 메시지를 </w:t>
+              <w:t xml:space="preserve">로그아웃 성공 메시지를 </w:t>
             </w:r>
             <w:r>
               <w:rPr>
@@ -838,13 +933,7 @@
         <w:jc w:val="left"/>
       </w:pPr>
     </w:p>
-    <w:p>
-      <w:pPr>
-        <w:rPr>
-          <w:rFonts w:hint="eastAsia"/>
-        </w:rPr>
-      </w:pPr>
-    </w:p>
+    <w:p/>
     <w:sectPr>
       <w:pgSz w:w="11906" w:h="16838"/>
       <w:pgMar w:top="1701" w:right="1440" w:bottom="1440" w:left="1440" w:header="851" w:footer="992" w:gutter="0"/>

</xml_diff>